<commit_message>
UPDATE: Try hold the exam
</commit_message>
<xml_diff>
--- a/core/老师资料/软件项目沟通计划.docx
+++ b/core/老师资料/软件项目沟通计划.docx
@@ -7,7 +7,6 @@
         <w:pStyle w:val="a0"/>
         <w:jc w:val="center"/>
         <w:rPr>
-          <w:rFonts w:hint="eastAsia"/>
           <w:b/>
           <w:bCs/>
           <w:sz w:val="36"/>
@@ -35,7 +34,18 @@
           <w:szCs w:val="36"/>
           <w:lang w:eastAsia="zh-CN"/>
         </w:rPr>
-        <w:t>模版（一）</w:t>
+        <w:t>描述</w:t>
+      </w:r>
+      <w:r>
+        <w:rPr>
+          <w:rFonts w:hint="eastAsia"/>
+          <w:b/>
+          <w:bCs/>
+          <w:sz w:val="36"/>
+          <w:szCs w:val="36"/>
+          <w:lang w:eastAsia="zh-CN"/>
+        </w:rPr>
+        <w:t>（一）</w:t>
       </w:r>
     </w:p>
     <w:p>
@@ -50,6 +60,19 @@
           <w:lang w:eastAsia="zh-CN"/>
         </w:rPr>
         <w:t>填制时间：</w:t>
+      </w:r>
+      <w:r>
+        <w:rPr>
+          <w:rFonts w:hint="eastAsia"/>
+          <w:lang w:eastAsia="zh-CN"/>
+        </w:rPr>
+        <w:t>2</w:t>
+      </w:r>
+      <w:r>
+        <w:rPr>
+          <w:lang w:eastAsia="zh-CN"/>
+        </w:rPr>
+        <w:t>021/5/11</w:t>
       </w:r>
       <w:r>
         <w:rPr>
@@ -79,7 +102,20 @@
         <w:rPr>
           <w:lang w:eastAsia="zh-CN"/>
         </w:rPr>
-        <w:t xml:space="preserve">         </w:t>
+        <w:t xml:space="preserve">  </w:t>
+      </w:r>
+      <w:r>
+        <w:rPr>
+          <w:rFonts w:hint="eastAsia"/>
+          <w:lang w:eastAsia="zh-CN"/>
+        </w:rPr>
+        <w:t>余帅文</w:t>
+      </w:r>
+      <w:r>
+        <w:rPr>
+          <w:lang w:eastAsia="zh-CN"/>
+        </w:rPr>
+        <w:t xml:space="preserve">       </w:t>
       </w:r>
       <w:r>
         <w:rPr>
@@ -97,13 +133,39 @@
         <w:rPr>
           <w:lang w:eastAsia="zh-CN"/>
         </w:rPr>
-        <w:t xml:space="preserve">       </w:t>
+        <w:t>2021</w:t>
+      </w:r>
+      <w:r>
+        <w:rPr>
+          <w:rFonts w:hint="eastAsia"/>
+          <w:lang w:eastAsia="zh-CN"/>
+        </w:rPr>
+        <w:t>/</w:t>
+      </w:r>
+      <w:r>
+        <w:rPr>
+          <w:lang w:eastAsia="zh-CN"/>
+        </w:rPr>
+        <w:t>3/11</w:t>
       </w:r>
       <w:r>
         <w:rPr>
           <w:lang w:eastAsia="zh-CN"/>
         </w:rPr>
         <w:t>到</w:t>
+      </w:r>
+      <w:r>
+        <w:rPr>
+          <w:rFonts w:hint="eastAsia"/>
+          <w:lang w:eastAsia="zh-CN"/>
+        </w:rPr>
+        <w:t>2</w:t>
+      </w:r>
+      <w:r>
+        <w:rPr>
+          <w:lang w:eastAsia="zh-CN"/>
+        </w:rPr>
+        <w:t>021/6/11</w:t>
       </w:r>
       <w:r>
         <w:rPr>
@@ -150,7 +212,6 @@
                 <w:bCs/>
               </w:rPr>
             </w:pPr>
-            <w:proofErr w:type="spellStart"/>
             <w:r>
               <w:rPr>
                 <w:b/>
@@ -158,7 +219,6 @@
               </w:rPr>
               <w:t>沟通时间</w:t>
             </w:r>
-            <w:proofErr w:type="spellEnd"/>
           </w:p>
         </w:tc>
         <w:tc>
@@ -174,7 +234,6 @@
                 <w:bCs/>
               </w:rPr>
             </w:pPr>
-            <w:proofErr w:type="spellStart"/>
             <w:r>
               <w:rPr>
                 <w:b/>
@@ -182,7 +241,6 @@
               </w:rPr>
               <w:t>沟通内容</w:t>
             </w:r>
-            <w:proofErr w:type="spellEnd"/>
           </w:p>
         </w:tc>
         <w:tc>
@@ -198,7 +256,6 @@
                 <w:bCs/>
               </w:rPr>
             </w:pPr>
-            <w:proofErr w:type="spellStart"/>
             <w:r>
               <w:rPr>
                 <w:b/>
@@ -206,7 +263,6 @@
               </w:rPr>
               <w:t>沟通目的</w:t>
             </w:r>
-            <w:proofErr w:type="spellEnd"/>
           </w:p>
         </w:tc>
         <w:tc>
@@ -222,7 +278,6 @@
                 <w:bCs/>
               </w:rPr>
             </w:pPr>
-            <w:proofErr w:type="spellStart"/>
             <w:r>
               <w:rPr>
                 <w:b/>
@@ -230,7 +285,6 @@
               </w:rPr>
               <w:t>沟通渠道</w:t>
             </w:r>
-            <w:proofErr w:type="spellEnd"/>
             <w:r>
               <w:rPr>
                 <w:b/>
@@ -238,7 +292,6 @@
               </w:rPr>
               <w:t>(</w:t>
             </w:r>
-            <w:proofErr w:type="spellStart"/>
             <w:r>
               <w:rPr>
                 <w:b/>
@@ -246,7 +299,6 @@
               </w:rPr>
               <w:t>方式</w:t>
             </w:r>
-            <w:proofErr w:type="spellEnd"/>
             <w:r>
               <w:rPr>
                 <w:b/>
@@ -269,70 +321,57 @@
                 <w:bCs/>
               </w:rPr>
             </w:pPr>
-            <w:proofErr w:type="spellStart"/>
             <w:r>
               <w:rPr>
                 <w:b/>
                 <w:bCs/>
               </w:rPr>
-              <w:t>文</w:t>
-            </w:r>
-            <w:r>
+              <w:t>文档</w:t>
+            </w:r>
+          </w:p>
+        </w:tc>
+        <w:tc>
+          <w:tcPr>
+            <w:tcW w:w="1334" w:type="pct"/>
+            <w:vAlign w:val="center"/>
+          </w:tcPr>
+          <w:p>
+            <w:pPr>
+              <w:jc w:val="center"/>
               <w:rPr>
                 <w:b/>
                 <w:bCs/>
               </w:rPr>
-              <w:t>档</w:t>
-            </w:r>
-            <w:proofErr w:type="spellEnd"/>
-          </w:p>
-        </w:tc>
-        <w:tc>
-          <w:tcPr>
-            <w:tcW w:w="1334" w:type="pct"/>
-            <w:vAlign w:val="center"/>
-          </w:tcPr>
-          <w:p>
-            <w:pPr>
-              <w:jc w:val="center"/>
+            </w:pPr>
+            <w:r>
               <w:rPr>
                 <w:b/>
                 <w:bCs/>
               </w:rPr>
-            </w:pPr>
-            <w:proofErr w:type="spellStart"/>
-            <w:r>
+              <w:t>沟通对象</w:t>
+            </w:r>
+          </w:p>
+        </w:tc>
+        <w:tc>
+          <w:tcPr>
+            <w:tcW w:w="0" w:type="auto"/>
+            <w:vAlign w:val="center"/>
+          </w:tcPr>
+          <w:p>
+            <w:pPr>
+              <w:jc w:val="center"/>
               <w:rPr>
                 <w:b/>
                 <w:bCs/>
               </w:rPr>
-              <w:t>沟通对象</w:t>
-            </w:r>
-            <w:proofErr w:type="spellEnd"/>
-          </w:p>
-        </w:tc>
-        <w:tc>
-          <w:tcPr>
-            <w:tcW w:w="0" w:type="auto"/>
-            <w:vAlign w:val="center"/>
-          </w:tcPr>
-          <w:p>
-            <w:pPr>
-              <w:jc w:val="center"/>
+            </w:pPr>
+            <w:r>
               <w:rPr>
                 <w:b/>
                 <w:bCs/>
               </w:rPr>
-            </w:pPr>
-            <w:proofErr w:type="spellStart"/>
-            <w:r>
-              <w:rPr>
-                <w:b/>
-                <w:bCs/>
-              </w:rPr>
               <w:t>负责人</w:t>
             </w:r>
-            <w:proofErr w:type="spellEnd"/>
           </w:p>
         </w:tc>
       </w:tr>
@@ -342,11 +381,19 @@
             <w:tcW w:w="525" w:type="pct"/>
           </w:tcPr>
           <w:p>
-            <w:proofErr w:type="spellStart"/>
-            <w:r>
-              <w:t>每周一上午</w:t>
-            </w:r>
-            <w:proofErr w:type="spellEnd"/>
+            <w:pPr>
+              <w:jc w:val="center"/>
+            </w:pPr>
+            <w:r>
+              <w:t>每周</w:t>
+            </w:r>
+            <w:r>
+              <w:rPr>
+                <w:rFonts w:hint="eastAsia"/>
+                <w:lang w:eastAsia="zh-CN"/>
+              </w:rPr>
+              <w:t>日晚上</w:t>
+            </w:r>
           </w:p>
         </w:tc>
         <w:tc>
@@ -355,15 +402,36 @@
           </w:tcPr>
           <w:p>
             <w:pPr>
-              <w:rPr>
-                <w:lang w:eastAsia="zh-CN"/>
-              </w:rPr>
-            </w:pPr>
-            <w:r>
-              <w:rPr>
-                <w:lang w:eastAsia="zh-CN"/>
-              </w:rPr>
-              <w:t>周工作总结及计划；存在的问题及处理办法</w:t>
+              <w:jc w:val="center"/>
+              <w:rPr>
+                <w:lang w:eastAsia="zh-CN"/>
+              </w:rPr>
+            </w:pPr>
+            <w:r>
+              <w:rPr>
+                <w:rFonts w:hint="eastAsia"/>
+                <w:lang w:eastAsia="zh-CN"/>
+              </w:rPr>
+              <w:t>一</w:t>
+            </w:r>
+            <w:r>
+              <w:rPr>
+                <w:lang w:eastAsia="zh-CN"/>
+              </w:rPr>
+              <w:t>周工作总结及计划；存在的问题及</w:t>
+            </w:r>
+            <w:r>
+              <w:rPr>
+                <w:rFonts w:hint="eastAsia"/>
+                <w:lang w:eastAsia="zh-CN"/>
+              </w:rPr>
+              <w:t>解决</w:t>
+            </w:r>
+            <w:r>
+              <w:rPr>
+                <w:lang w:eastAsia="zh-CN"/>
+              </w:rPr>
+              <w:t>办法</w:t>
             </w:r>
           </w:p>
         </w:tc>
@@ -373,15 +441,29 @@
           </w:tcPr>
           <w:p>
             <w:pPr>
-              <w:rPr>
-                <w:lang w:eastAsia="zh-CN"/>
-              </w:rPr>
-            </w:pPr>
-            <w:r>
-              <w:rPr>
-                <w:lang w:eastAsia="zh-CN"/>
-              </w:rPr>
-              <w:t>使项目组内部了解项目进展，统一思想；各小组成员对项目的想法。</w:t>
+              <w:jc w:val="center"/>
+              <w:rPr>
+                <w:lang w:eastAsia="zh-CN"/>
+              </w:rPr>
+            </w:pPr>
+            <w:r>
+              <w:rPr>
+                <w:lang w:eastAsia="zh-CN"/>
+              </w:rPr>
+              <w:t>项目组内部了解项目进展，统一思想；</w:t>
+            </w:r>
+            <w:r>
+              <w:rPr>
+                <w:rFonts w:hint="eastAsia"/>
+                <w:lang w:eastAsia="zh-CN"/>
+              </w:rPr>
+              <w:t>整合</w:t>
+            </w:r>
+            <w:r>
+              <w:rPr>
+                <w:lang w:eastAsia="zh-CN"/>
+              </w:rPr>
+              <w:t>各小组成员对项目的想法。</w:t>
             </w:r>
           </w:p>
         </w:tc>
@@ -390,11 +472,12 @@
             <w:tcW w:w="484" w:type="pct"/>
           </w:tcPr>
           <w:p>
-            <w:proofErr w:type="spellStart"/>
-            <w:r>
-              <w:t>周例会、邮件</w:t>
-            </w:r>
-            <w:proofErr w:type="spellEnd"/>
+            <w:pPr>
+              <w:jc w:val="center"/>
+            </w:pPr>
+            <w:r>
+              <w:t>周例会</w:t>
+            </w:r>
           </w:p>
         </w:tc>
         <w:tc>
@@ -403,6 +486,7 @@
           </w:tcPr>
           <w:p>
             <w:pPr>
+              <w:jc w:val="center"/>
               <w:rPr>
                 <w:lang w:eastAsia="zh-CN"/>
               </w:rPr>
@@ -421,6 +505,7 @@
           </w:tcPr>
           <w:p>
             <w:pPr>
+              <w:jc w:val="center"/>
               <w:rPr>
                 <w:lang w:eastAsia="zh-CN"/>
               </w:rPr>
@@ -434,6 +519,7 @@
           </w:p>
           <w:p>
             <w:pPr>
+              <w:jc w:val="center"/>
               <w:rPr>
                 <w:lang w:eastAsia="zh-CN"/>
               </w:rPr>
@@ -451,11 +537,16 @@
             <w:tcW w:w="0" w:type="auto"/>
           </w:tcPr>
           <w:p>
-            <w:proofErr w:type="spellStart"/>
-            <w:r>
-              <w:t>实施经理或项目经理</w:t>
-            </w:r>
-            <w:proofErr w:type="spellEnd"/>
+            <w:pPr>
+              <w:jc w:val="center"/>
+            </w:pPr>
+            <w:r>
+              <w:rPr>
+                <w:rFonts w:hint="eastAsia"/>
+                <w:lang w:eastAsia="zh-CN"/>
+              </w:rPr>
+              <w:t>余帅文</w:t>
+            </w:r>
           </w:p>
         </w:tc>
       </w:tr>
@@ -465,11 +556,12 @@
             <w:tcW w:w="525" w:type="pct"/>
           </w:tcPr>
           <w:p>
-            <w:proofErr w:type="spellStart"/>
+            <w:pPr>
+              <w:jc w:val="center"/>
+            </w:pPr>
             <w:r>
               <w:t>里程碑日</w:t>
             </w:r>
-            <w:proofErr w:type="spellEnd"/>
           </w:p>
         </w:tc>
         <w:tc>
@@ -477,11 +569,12 @@
             <w:tcW w:w="683" w:type="pct"/>
           </w:tcPr>
           <w:p>
-            <w:proofErr w:type="spellStart"/>
+            <w:pPr>
+              <w:jc w:val="center"/>
+            </w:pPr>
             <w:r>
               <w:t>项目阶段性总结</w:t>
             </w:r>
-            <w:proofErr w:type="spellEnd"/>
           </w:p>
         </w:tc>
         <w:tc>
@@ -489,11 +582,12 @@
             <w:tcW w:w="878" w:type="pct"/>
           </w:tcPr>
           <w:p>
-            <w:proofErr w:type="spellStart"/>
+            <w:pPr>
+              <w:jc w:val="center"/>
+            </w:pPr>
             <w:r>
               <w:t>汇报阶段性工作</w:t>
             </w:r>
-            <w:proofErr w:type="spellEnd"/>
           </w:p>
         </w:tc>
         <w:tc>
@@ -501,11 +595,12 @@
             <w:tcW w:w="484" w:type="pct"/>
           </w:tcPr>
           <w:p>
-            <w:proofErr w:type="spellStart"/>
-            <w:r>
-              <w:t>会议邮件</w:t>
-            </w:r>
-            <w:proofErr w:type="spellEnd"/>
+            <w:pPr>
+              <w:jc w:val="center"/>
+            </w:pPr>
+            <w:r>
+              <w:t>会议</w:t>
+            </w:r>
           </w:p>
         </w:tc>
         <w:tc>
@@ -513,16 +608,11 @@
             <w:tcW w:w="646" w:type="pct"/>
           </w:tcPr>
           <w:p>
-            <w:r>
-              <w:t>《</w:t>
-            </w:r>
-            <w:proofErr w:type="spellStart"/>
-            <w:r>
-              <w:t>阶段性总结报告</w:t>
-            </w:r>
-            <w:proofErr w:type="spellEnd"/>
-            <w:r>
-              <w:t>》</w:t>
+            <w:pPr>
+              <w:jc w:val="center"/>
+            </w:pPr>
+            <w:r>
+              <w:t>《阶段性总结报告》</w:t>
             </w:r>
           </w:p>
         </w:tc>
@@ -532,6 +622,7 @@
           </w:tcPr>
           <w:p>
             <w:pPr>
+              <w:jc w:val="center"/>
               <w:rPr>
                 <w:lang w:eastAsia="zh-CN"/>
               </w:rPr>
@@ -545,6 +636,7 @@
           </w:p>
           <w:p>
             <w:pPr>
+              <w:jc w:val="center"/>
               <w:rPr>
                 <w:lang w:eastAsia="zh-CN"/>
               </w:rPr>
@@ -562,11 +654,16 @@
             <w:tcW w:w="0" w:type="auto"/>
           </w:tcPr>
           <w:p>
-            <w:proofErr w:type="spellStart"/>
-            <w:r>
-              <w:t>项目经理</w:t>
-            </w:r>
-            <w:proofErr w:type="spellEnd"/>
+            <w:pPr>
+              <w:jc w:val="center"/>
+            </w:pPr>
+            <w:r>
+              <w:rPr>
+                <w:rFonts w:hint="eastAsia"/>
+                <w:lang w:eastAsia="zh-CN"/>
+              </w:rPr>
+              <w:t>唐维江</w:t>
+            </w:r>
           </w:p>
         </w:tc>
       </w:tr>
@@ -575,18 +672,30 @@
           <w:tcPr>
             <w:tcW w:w="525" w:type="pct"/>
           </w:tcPr>
-          <w:p/>
+          <w:p>
+            <w:pPr>
+              <w:jc w:val="center"/>
+            </w:pPr>
+            <w:r>
+              <w:rPr>
+                <w:rFonts w:hint="eastAsia"/>
+                <w:lang w:eastAsia="zh-CN"/>
+              </w:rPr>
+              <w:t>项目启动日</w:t>
+            </w:r>
+          </w:p>
         </w:tc>
         <w:tc>
           <w:tcPr>
             <w:tcW w:w="683" w:type="pct"/>
           </w:tcPr>
           <w:p>
-            <w:proofErr w:type="spellStart"/>
+            <w:pPr>
+              <w:jc w:val="center"/>
+            </w:pPr>
             <w:r>
               <w:t>项目组筹备会议</w:t>
             </w:r>
-            <w:proofErr w:type="spellEnd"/>
           </w:p>
         </w:tc>
         <w:tc>
@@ -595,28 +704,30 @@
           </w:tcPr>
           <w:p>
             <w:pPr>
-              <w:rPr>
-                <w:lang w:eastAsia="zh-CN"/>
-              </w:rPr>
-            </w:pPr>
-            <w:r>
-              <w:rPr>
-                <w:lang w:eastAsia="zh-CN"/>
-              </w:rPr>
-              <w:t>协助对方组建项目组。</w:t>
-            </w:r>
-          </w:p>
-          <w:p>
-            <w:pPr>
-              <w:rPr>
-                <w:lang w:eastAsia="zh-CN"/>
-              </w:rPr>
-            </w:pPr>
-            <w:r>
-              <w:rPr>
-                <w:lang w:eastAsia="zh-CN"/>
-              </w:rPr>
-              <w:t>了解对方对项目的想法。</w:t>
+              <w:jc w:val="center"/>
+              <w:rPr>
+                <w:lang w:eastAsia="zh-CN"/>
+              </w:rPr>
+            </w:pPr>
+            <w:r>
+              <w:rPr>
+                <w:lang w:eastAsia="zh-CN"/>
+              </w:rPr>
+              <w:t>协助组建项目组。</w:t>
+            </w:r>
+          </w:p>
+          <w:p>
+            <w:pPr>
+              <w:jc w:val="center"/>
+              <w:rPr>
+                <w:lang w:eastAsia="zh-CN"/>
+              </w:rPr>
+            </w:pPr>
+            <w:r>
+              <w:rPr>
+                <w:lang w:eastAsia="zh-CN"/>
+              </w:rPr>
+              <w:t>了解项目想法。</w:t>
             </w:r>
           </w:p>
         </w:tc>
@@ -625,11 +736,12 @@
             <w:tcW w:w="484" w:type="pct"/>
           </w:tcPr>
           <w:p>
-            <w:proofErr w:type="spellStart"/>
+            <w:pPr>
+              <w:jc w:val="center"/>
+            </w:pPr>
             <w:r>
               <w:t>会议、邮件</w:t>
             </w:r>
-            <w:proofErr w:type="spellEnd"/>
           </w:p>
         </w:tc>
         <w:tc>
@@ -638,6 +750,7 @@
           </w:tcPr>
           <w:p>
             <w:pPr>
+              <w:jc w:val="center"/>
               <w:rPr>
                 <w:lang w:eastAsia="zh-CN"/>
               </w:rPr>
@@ -650,28 +763,24 @@
             </w:r>
             <w:r>
               <w:rPr>
-                <w:lang w:eastAsia="zh-CN"/>
-              </w:rPr>
-              <w:t>XX</w:t>
-            </w:r>
-            <w:r>
-              <w:rPr>
-                <w:lang w:eastAsia="zh-CN"/>
-              </w:rPr>
-              <w:t>项目组织结构表》</w:t>
-            </w:r>
-          </w:p>
-          <w:p>
-            <w:r>
-              <w:t>《</w:t>
-            </w:r>
-            <w:proofErr w:type="spellStart"/>
-            <w:r>
-              <w:t>会议纪要</w:t>
-            </w:r>
-            <w:proofErr w:type="spellEnd"/>
-            <w:r>
-              <w:t>》</w:t>
+                <w:rFonts w:hint="eastAsia"/>
+                <w:lang w:eastAsia="zh-CN"/>
+              </w:rPr>
+              <w:t>法律智慧</w:t>
+            </w:r>
+            <w:r>
+              <w:rPr>
+                <w:lang w:eastAsia="zh-CN"/>
+              </w:rPr>
+              <w:t>项目组织结构》</w:t>
+            </w:r>
+          </w:p>
+          <w:p>
+            <w:pPr>
+              <w:jc w:val="center"/>
+            </w:pPr>
+            <w:r>
+              <w:t>《会议纪要》</w:t>
             </w:r>
           </w:p>
         </w:tc>
@@ -681,30 +790,56 @@
           </w:tcPr>
           <w:p>
             <w:pPr>
-              <w:rPr>
-                <w:lang w:eastAsia="zh-CN"/>
-              </w:rPr>
-            </w:pPr>
-            <w:r>
-              <w:rPr>
-                <w:lang w:eastAsia="zh-CN"/>
-              </w:rPr>
-              <w:t>会议：对方项目负责人，我方项目组主要成员</w:t>
-            </w:r>
-          </w:p>
-          <w:p>
-            <w:proofErr w:type="spellStart"/>
+              <w:jc w:val="center"/>
+              <w:rPr>
+                <w:lang w:eastAsia="zh-CN"/>
+              </w:rPr>
+            </w:pPr>
+            <w:r>
+              <w:rPr>
+                <w:lang w:eastAsia="zh-CN"/>
+              </w:rPr>
+              <w:t>会议：</w:t>
+            </w:r>
+            <w:r>
+              <w:rPr>
+                <w:rFonts w:hint="eastAsia"/>
+                <w:lang w:eastAsia="zh-CN"/>
+              </w:rPr>
+              <w:t>甲</w:t>
+            </w:r>
+            <w:r>
+              <w:rPr>
+                <w:lang w:eastAsia="zh-CN"/>
+              </w:rPr>
+              <w:t>方项目负责人，我方项目组主要成员</w:t>
+            </w:r>
+          </w:p>
+          <w:p>
+            <w:pPr>
+              <w:jc w:val="center"/>
+            </w:pPr>
             <w:r>
               <w:t>文档：与会人员</w:t>
             </w:r>
-            <w:proofErr w:type="spellEnd"/>
           </w:p>
         </w:tc>
         <w:tc>
           <w:tcPr>
             <w:tcW w:w="0" w:type="auto"/>
           </w:tcPr>
-          <w:p/>
+          <w:p>
+            <w:pPr>
+              <w:jc w:val="center"/>
+            </w:pPr>
+            <w:r>
+              <w:rPr>
+                <w:rFonts w:hint="eastAsia"/>
+                <w:lang w:eastAsia="zh-CN"/>
+              </w:rPr>
+              <w:t>公司领导</w:t>
+            </w:r>
+          </w:p>
         </w:tc>
       </w:tr>
       <w:tr>
@@ -712,18 +847,30 @@
           <w:tcPr>
             <w:tcW w:w="525" w:type="pct"/>
           </w:tcPr>
-          <w:p/>
+          <w:p>
+            <w:pPr>
+              <w:jc w:val="center"/>
+            </w:pPr>
+            <w:r>
+              <w:rPr>
+                <w:rFonts w:hint="eastAsia"/>
+                <w:lang w:eastAsia="zh-CN"/>
+              </w:rPr>
+              <w:t>项目启动日</w:t>
+            </w:r>
+          </w:p>
         </w:tc>
         <w:tc>
           <w:tcPr>
             <w:tcW w:w="683" w:type="pct"/>
           </w:tcPr>
           <w:p>
-            <w:proofErr w:type="spellStart"/>
+            <w:pPr>
+              <w:jc w:val="center"/>
+            </w:pPr>
             <w:r>
               <w:t>项目启动会议</w:t>
             </w:r>
-            <w:proofErr w:type="spellEnd"/>
           </w:p>
         </w:tc>
         <w:tc>
@@ -732,6 +879,7 @@
           </w:tcPr>
           <w:p>
             <w:pPr>
+              <w:jc w:val="center"/>
               <w:rPr>
                 <w:lang w:eastAsia="zh-CN"/>
               </w:rPr>
@@ -749,11 +897,12 @@
             <w:tcW w:w="484" w:type="pct"/>
           </w:tcPr>
           <w:p>
-            <w:proofErr w:type="spellStart"/>
+            <w:pPr>
+              <w:jc w:val="center"/>
+            </w:pPr>
             <w:r>
               <w:t>会议</w:t>
             </w:r>
-            <w:proofErr w:type="spellEnd"/>
           </w:p>
         </w:tc>
         <w:tc>
@@ -762,6 +911,7 @@
           </w:tcPr>
           <w:p>
             <w:pPr>
+              <w:jc w:val="center"/>
               <w:rPr>
                 <w:lang w:eastAsia="zh-CN"/>
               </w:rPr>
@@ -780,6 +930,7 @@
           </w:tcPr>
           <w:p>
             <w:pPr>
+              <w:jc w:val="center"/>
               <w:rPr>
                 <w:lang w:eastAsia="zh-CN"/>
               </w:rPr>
@@ -797,11 +948,16 @@
             <w:tcW w:w="0" w:type="auto"/>
           </w:tcPr>
           <w:p>
-            <w:proofErr w:type="spellStart"/>
-            <w:r>
-              <w:t>项目经理</w:t>
-            </w:r>
-            <w:proofErr w:type="spellEnd"/>
+            <w:pPr>
+              <w:jc w:val="center"/>
+            </w:pPr>
+            <w:r>
+              <w:rPr>
+                <w:rFonts w:hint="eastAsia"/>
+                <w:lang w:eastAsia="zh-CN"/>
+              </w:rPr>
+              <w:t>袁园</w:t>
+            </w:r>
           </w:p>
         </w:tc>
       </w:tr>
@@ -810,18 +966,30 @@
           <w:tcPr>
             <w:tcW w:w="525" w:type="pct"/>
           </w:tcPr>
-          <w:p/>
+          <w:p>
+            <w:pPr>
+              <w:jc w:val="center"/>
+            </w:pPr>
+            <w:r>
+              <w:rPr>
+                <w:rFonts w:hint="eastAsia"/>
+                <w:lang w:eastAsia="zh-CN"/>
+              </w:rPr>
+              <w:t>项目启动日</w:t>
+            </w:r>
+          </w:p>
         </w:tc>
         <w:tc>
           <w:tcPr>
             <w:tcW w:w="683" w:type="pct"/>
           </w:tcPr>
           <w:p>
-            <w:proofErr w:type="spellStart"/>
+            <w:pPr>
+              <w:jc w:val="center"/>
+            </w:pPr>
             <w:r>
               <w:t>总体实施方案</w:t>
             </w:r>
-            <w:proofErr w:type="spellEnd"/>
           </w:p>
         </w:tc>
         <w:tc>
@@ -830,6 +998,7 @@
           </w:tcPr>
           <w:p>
             <w:pPr>
+              <w:jc w:val="center"/>
               <w:rPr>
                 <w:lang w:eastAsia="zh-CN"/>
               </w:rPr>
@@ -847,11 +1016,12 @@
             <w:tcW w:w="484" w:type="pct"/>
           </w:tcPr>
           <w:p>
-            <w:proofErr w:type="spellStart"/>
+            <w:pPr>
+              <w:jc w:val="center"/>
+            </w:pPr>
             <w:r>
               <w:t>邮件、会议</w:t>
             </w:r>
-            <w:proofErr w:type="spellEnd"/>
           </w:p>
         </w:tc>
         <w:tc>
@@ -860,6 +1030,7 @@
           </w:tcPr>
           <w:p>
             <w:pPr>
+              <w:jc w:val="center"/>
               <w:rPr>
                 <w:lang w:eastAsia="zh-CN"/>
               </w:rPr>
@@ -891,6 +1062,7 @@
           </w:tcPr>
           <w:p>
             <w:pPr>
+              <w:jc w:val="center"/>
               <w:rPr>
                 <w:lang w:eastAsia="zh-CN"/>
               </w:rPr>
@@ -908,11 +1080,16 @@
             <w:tcW w:w="0" w:type="auto"/>
           </w:tcPr>
           <w:p>
-            <w:proofErr w:type="spellStart"/>
-            <w:r>
-              <w:t>项目经理</w:t>
-            </w:r>
-            <w:proofErr w:type="spellEnd"/>
+            <w:pPr>
+              <w:jc w:val="center"/>
+            </w:pPr>
+            <w:r>
+              <w:rPr>
+                <w:rFonts w:hint="eastAsia"/>
+                <w:lang w:eastAsia="zh-CN"/>
+              </w:rPr>
+              <w:t>杨汉锦</w:t>
+            </w:r>
           </w:p>
         </w:tc>
       </w:tr>
@@ -921,7 +1098,18 @@
           <w:tcPr>
             <w:tcW w:w="525" w:type="pct"/>
           </w:tcPr>
-          <w:p/>
+          <w:p>
+            <w:pPr>
+              <w:jc w:val="center"/>
+            </w:pPr>
+            <w:r>
+              <w:rPr>
+                <w:rFonts w:hint="eastAsia"/>
+                <w:lang w:eastAsia="zh-CN"/>
+              </w:rPr>
+              <w:t>里程碑日</w:t>
+            </w:r>
+          </w:p>
         </w:tc>
         <w:tc>
           <w:tcPr>
@@ -929,15 +1117,23 @@
           </w:tcPr>
           <w:p>
             <w:pPr>
-              <w:rPr>
-                <w:lang w:eastAsia="zh-CN"/>
-              </w:rPr>
-            </w:pPr>
-            <w:r>
-              <w:rPr>
-                <w:lang w:eastAsia="zh-CN"/>
-              </w:rPr>
-              <w:t>调研报告（设计报告）讲解</w:t>
+              <w:jc w:val="center"/>
+              <w:rPr>
+                <w:lang w:eastAsia="zh-CN"/>
+              </w:rPr>
+            </w:pPr>
+            <w:r>
+              <w:rPr>
+                <w:lang w:eastAsia="zh-CN"/>
+              </w:rPr>
+              <w:t>调研报告（设</w:t>
+            </w:r>
+            <w:r>
+              <w:rPr>
+                <w:lang w:eastAsia="zh-CN"/>
+              </w:rPr>
+              <w:lastRenderedPageBreak/>
+              <w:t>计报告）讲解</w:t>
             </w:r>
           </w:p>
         </w:tc>
@@ -947,15 +1143,24 @@
           </w:tcPr>
           <w:p>
             <w:pPr>
-              <w:rPr>
-                <w:lang w:eastAsia="zh-CN"/>
-              </w:rPr>
-            </w:pPr>
-            <w:r>
-              <w:rPr>
-                <w:lang w:eastAsia="zh-CN"/>
-              </w:rPr>
-              <w:t>模拟实际业务，发现软件和实际之间的问题</w:t>
+              <w:jc w:val="center"/>
+              <w:rPr>
+                <w:lang w:eastAsia="zh-CN"/>
+              </w:rPr>
+            </w:pPr>
+            <w:r>
+              <w:rPr>
+                <w:lang w:eastAsia="zh-CN"/>
+              </w:rPr>
+              <w:lastRenderedPageBreak/>
+              <w:t>模拟实际业务，发现软件和实际之间</w:t>
+            </w:r>
+            <w:r>
+              <w:rPr>
+                <w:lang w:eastAsia="zh-CN"/>
+              </w:rPr>
+              <w:lastRenderedPageBreak/>
+              <w:t>的问题</w:t>
             </w:r>
           </w:p>
         </w:tc>
@@ -964,11 +1169,13 @@
             <w:tcW w:w="484" w:type="pct"/>
           </w:tcPr>
           <w:p>
-            <w:proofErr w:type="spellStart"/>
-            <w:r>
+            <w:pPr>
+              <w:jc w:val="center"/>
+            </w:pPr>
+            <w:r>
+              <w:lastRenderedPageBreak/>
               <w:t>会议</w:t>
             </w:r>
-            <w:proofErr w:type="spellEnd"/>
           </w:p>
         </w:tc>
         <w:tc>
@@ -976,6 +1183,9 @@
             <w:tcW w:w="646" w:type="pct"/>
           </w:tcPr>
           <w:p>
+            <w:pPr>
+              <w:jc w:val="center"/>
+            </w:pPr>
             <w:r>
               <w:t>《会议纪要》</w:t>
             </w:r>
@@ -987,6 +1197,7 @@
           </w:tcPr>
           <w:p>
             <w:pPr>
+              <w:jc w:val="center"/>
               <w:rPr>
                 <w:lang w:eastAsia="zh-CN"/>
               </w:rPr>
@@ -1004,11 +1215,16 @@
             <w:tcW w:w="0" w:type="auto"/>
           </w:tcPr>
           <w:p>
-            <w:proofErr w:type="spellStart"/>
-            <w:r>
-              <w:t>项目经理</w:t>
-            </w:r>
-            <w:proofErr w:type="spellEnd"/>
+            <w:pPr>
+              <w:jc w:val="center"/>
+            </w:pPr>
+            <w:r>
+              <w:rPr>
+                <w:rFonts w:hint="eastAsia"/>
+                <w:lang w:eastAsia="zh-CN"/>
+              </w:rPr>
+              <w:t>唐维江</w:t>
+            </w:r>
           </w:p>
         </w:tc>
       </w:tr>
@@ -1018,6 +1234,9 @@
             <w:tcW w:w="525" w:type="pct"/>
           </w:tcPr>
           <w:p>
+            <w:pPr>
+              <w:jc w:val="center"/>
+            </w:pPr>
             <w:r>
               <w:t>产生软件问题时</w:t>
             </w:r>
@@ -1028,9 +1247,36 @@
             <w:tcW w:w="683" w:type="pct"/>
           </w:tcPr>
           <w:p>
+            <w:pPr>
+              <w:jc w:val="center"/>
+              <w:rPr>
+                <w:rFonts w:hint="eastAsia"/>
+                <w:lang w:eastAsia="zh-CN"/>
+              </w:rPr>
+            </w:pPr>
             <w:r>
               <w:t>软件问题</w:t>
             </w:r>
+            <w:r>
+              <w:rPr>
+                <w:rFonts w:hint="eastAsia"/>
+                <w:lang w:eastAsia="zh-CN"/>
+              </w:rPr>
+              <w:t>以及</w:t>
+            </w:r>
+            <w:r>
+              <w:rPr>
+                <w:rFonts w:hint="eastAsia"/>
+                <w:lang w:eastAsia="zh-CN"/>
+              </w:rPr>
+              <w:t>b</w:t>
+            </w:r>
+            <w:r>
+              <w:rPr>
+                <w:lang w:eastAsia="zh-CN"/>
+              </w:rPr>
+              <w:t>ug</w:t>
+            </w:r>
           </w:p>
         </w:tc>
         <w:tc>
@@ -1039,6 +1285,7 @@
           </w:tcPr>
           <w:p>
             <w:pPr>
+              <w:jc w:val="center"/>
               <w:rPr>
                 <w:lang w:eastAsia="zh-CN"/>
               </w:rPr>
@@ -1056,11 +1303,12 @@
             <w:tcW w:w="484" w:type="pct"/>
           </w:tcPr>
           <w:p>
-            <w:proofErr w:type="spellStart"/>
+            <w:pPr>
+              <w:jc w:val="center"/>
+            </w:pPr>
             <w:r>
               <w:t>邮件</w:t>
             </w:r>
-            <w:proofErr w:type="spellEnd"/>
           </w:p>
         </w:tc>
         <w:tc>
@@ -1068,6 +1316,9 @@
             <w:tcW w:w="646" w:type="pct"/>
           </w:tcPr>
           <w:p>
+            <w:pPr>
+              <w:jc w:val="center"/>
+            </w:pPr>
             <w:r>
               <w:t>《问题反馈单》</w:t>
             </w:r>
@@ -1079,6 +1330,7 @@
           </w:tcPr>
           <w:p>
             <w:pPr>
+              <w:jc w:val="center"/>
               <w:rPr>
                 <w:lang w:eastAsia="zh-CN"/>
               </w:rPr>
@@ -1096,11 +1348,16 @@
             <w:tcW w:w="0" w:type="auto"/>
           </w:tcPr>
           <w:p>
-            <w:proofErr w:type="spellStart"/>
-            <w:r>
-              <w:t>实施经理</w:t>
-            </w:r>
-            <w:proofErr w:type="spellEnd"/>
+            <w:pPr>
+              <w:jc w:val="center"/>
+            </w:pPr>
+            <w:r>
+              <w:rPr>
+                <w:rFonts w:hint="eastAsia"/>
+                <w:lang w:eastAsia="zh-CN"/>
+              </w:rPr>
+              <w:t>袁园</w:t>
+            </w:r>
           </w:p>
         </w:tc>
       </w:tr>
@@ -1110,6 +1367,9 @@
             <w:tcW w:w="525" w:type="pct"/>
           </w:tcPr>
           <w:p>
+            <w:pPr>
+              <w:jc w:val="center"/>
+            </w:pPr>
             <w:r>
               <w:t>每项任务开始前</w:t>
             </w:r>
@@ -1120,6 +1380,9 @@
             <w:tcW w:w="683" w:type="pct"/>
           </w:tcPr>
           <w:p>
+            <w:pPr>
+              <w:jc w:val="center"/>
+            </w:pPr>
             <w:r>
               <w:t>任务分配及控制</w:t>
             </w:r>
@@ -1131,6 +1394,7 @@
           </w:tcPr>
           <w:p>
             <w:pPr>
+              <w:jc w:val="center"/>
               <w:rPr>
                 <w:lang w:eastAsia="zh-CN"/>
               </w:rPr>
@@ -1148,11 +1412,12 @@
             <w:tcW w:w="484" w:type="pct"/>
           </w:tcPr>
           <w:p>
-            <w:proofErr w:type="spellStart"/>
+            <w:pPr>
+              <w:jc w:val="center"/>
+            </w:pPr>
             <w:r>
               <w:t>邮件</w:t>
             </w:r>
-            <w:proofErr w:type="spellEnd"/>
           </w:p>
         </w:tc>
         <w:tc>
@@ -1160,6 +1425,9 @@
             <w:tcW w:w="646" w:type="pct"/>
           </w:tcPr>
           <w:p>
+            <w:pPr>
+              <w:jc w:val="center"/>
+            </w:pPr>
             <w:r>
               <w:t>《任务单》</w:t>
             </w:r>
@@ -1171,6 +1439,7 @@
           </w:tcPr>
           <w:p>
             <w:pPr>
+              <w:jc w:val="center"/>
               <w:rPr>
                 <w:lang w:eastAsia="zh-CN"/>
               </w:rPr>
@@ -1201,10 +1470,18 @@
           </w:tcPr>
           <w:p>
             <w:pPr>
-              <w:rPr>
-                <w:lang w:eastAsia="zh-CN"/>
-              </w:rPr>
-            </w:pPr>
+              <w:jc w:val="center"/>
+              <w:rPr>
+                <w:lang w:eastAsia="zh-CN"/>
+              </w:rPr>
+            </w:pPr>
+            <w:r>
+              <w:rPr>
+                <w:rFonts w:hint="eastAsia"/>
+                <w:lang w:eastAsia="zh-CN"/>
+              </w:rPr>
+              <w:t>余帅文</w:t>
+            </w:r>
           </w:p>
         </w:tc>
       </w:tr>
@@ -1214,11 +1491,12 @@
             <w:tcW w:w="525" w:type="pct"/>
           </w:tcPr>
           <w:p>
-            <w:proofErr w:type="spellStart"/>
+            <w:pPr>
+              <w:jc w:val="center"/>
+            </w:pPr>
             <w:r>
               <w:t>每周</w:t>
             </w:r>
-            <w:proofErr w:type="spellEnd"/>
           </w:p>
         </w:tc>
         <w:tc>
@@ -1226,6 +1504,9 @@
             <w:tcW w:w="683" w:type="pct"/>
           </w:tcPr>
           <w:p>
+            <w:pPr>
+              <w:jc w:val="center"/>
+            </w:pPr>
             <w:r>
               <w:t>二次开发进度</w:t>
             </w:r>
@@ -1237,6 +1518,7 @@
           </w:tcPr>
           <w:p>
             <w:pPr>
+              <w:jc w:val="center"/>
               <w:rPr>
                 <w:lang w:eastAsia="zh-CN"/>
               </w:rPr>
@@ -1249,6 +1531,64 @@
             </w:r>
             <w:r>
               <w:rPr>
+                <w:rFonts w:hint="eastAsia"/>
+                <w:lang w:eastAsia="zh-CN"/>
+              </w:rPr>
+              <w:t>，项目</w:t>
+            </w:r>
+            <w:r>
+              <w:rPr>
+                <w:lang w:eastAsia="zh-CN"/>
+              </w:rPr>
+              <w:t>进展</w:t>
+            </w:r>
+          </w:p>
+        </w:tc>
+        <w:tc>
+          <w:tcPr>
+            <w:tcW w:w="484" w:type="pct"/>
+          </w:tcPr>
+          <w:p>
+            <w:pPr>
+              <w:jc w:val="center"/>
+            </w:pPr>
+            <w:r>
+              <w:t>邮件</w:t>
+            </w:r>
+          </w:p>
+        </w:tc>
+        <w:tc>
+          <w:tcPr>
+            <w:tcW w:w="646" w:type="pct"/>
+          </w:tcPr>
+          <w:p>
+            <w:pPr>
+              <w:jc w:val="center"/>
+            </w:pPr>
+            <w:r>
+              <w:t>《每周进度表》</w:t>
+            </w:r>
+          </w:p>
+        </w:tc>
+        <w:tc>
+          <w:tcPr>
+            <w:tcW w:w="1334" w:type="pct"/>
+          </w:tcPr>
+          <w:p>
+            <w:pPr>
+              <w:jc w:val="center"/>
+              <w:rPr>
+                <w:lang w:eastAsia="zh-CN"/>
+              </w:rPr>
+            </w:pPr>
+            <w:r>
+              <w:rPr>
+                <w:lang w:eastAsia="zh-CN"/>
+              </w:rPr>
+              <w:t>项目经理、开发经理、实施经理、开发</w:t>
+            </w:r>
+            <w:r>
+              <w:rPr>
                 <w:lang w:eastAsia="zh-CN"/>
               </w:rPr>
               <w:t xml:space="preserve"> </w:t>
@@ -1257,58 +1597,6 @@
               <w:rPr>
                 <w:lang w:eastAsia="zh-CN"/>
               </w:rPr>
-              <w:t>进展</w:t>
-            </w:r>
-          </w:p>
-        </w:tc>
-        <w:tc>
-          <w:tcPr>
-            <w:tcW w:w="484" w:type="pct"/>
-          </w:tcPr>
-          <w:p>
-            <w:proofErr w:type="spellStart"/>
-            <w:r>
-              <w:t>邮件</w:t>
-            </w:r>
-            <w:proofErr w:type="spellEnd"/>
-          </w:p>
-        </w:tc>
-        <w:tc>
-          <w:tcPr>
-            <w:tcW w:w="646" w:type="pct"/>
-          </w:tcPr>
-          <w:p>
-            <w:r>
-              <w:t>《每周进度表》</w:t>
-            </w:r>
-          </w:p>
-        </w:tc>
-        <w:tc>
-          <w:tcPr>
-            <w:tcW w:w="1334" w:type="pct"/>
-          </w:tcPr>
-          <w:p>
-            <w:pPr>
-              <w:rPr>
-                <w:lang w:eastAsia="zh-CN"/>
-              </w:rPr>
-            </w:pPr>
-            <w:r>
-              <w:rPr>
-                <w:lang w:eastAsia="zh-CN"/>
-              </w:rPr>
-              <w:t>项目经理、开发经理、实施经理、开发</w:t>
-            </w:r>
-            <w:r>
-              <w:rPr>
-                <w:lang w:eastAsia="zh-CN"/>
-              </w:rPr>
-              <w:t xml:space="preserve"> </w:t>
-            </w:r>
-            <w:r>
-              <w:rPr>
-                <w:lang w:eastAsia="zh-CN"/>
-              </w:rPr>
               <w:t>小组人员</w:t>
             </w:r>
           </w:p>
@@ -1319,10 +1607,19 @@
           </w:tcPr>
           <w:p>
             <w:pPr>
-              <w:rPr>
-                <w:lang w:eastAsia="zh-CN"/>
-              </w:rPr>
-            </w:pPr>
+              <w:jc w:val="center"/>
+              <w:rPr>
+                <w:rFonts w:hint="eastAsia"/>
+                <w:lang w:eastAsia="zh-CN"/>
+              </w:rPr>
+            </w:pPr>
+            <w:r>
+              <w:rPr>
+                <w:rFonts w:hint="eastAsia"/>
+                <w:lang w:eastAsia="zh-CN"/>
+              </w:rPr>
+              <w:t>唐维江</w:t>
+            </w:r>
           </w:p>
         </w:tc>
       </w:tr>
@@ -1332,11 +1629,12 @@
             <w:tcW w:w="525" w:type="pct"/>
           </w:tcPr>
           <w:p>
-            <w:proofErr w:type="spellStart"/>
+            <w:pPr>
+              <w:jc w:val="center"/>
+            </w:pPr>
             <w:r>
               <w:t>每项任务结束</w:t>
             </w:r>
-            <w:proofErr w:type="spellEnd"/>
           </w:p>
         </w:tc>
         <w:tc>
@@ -1344,6 +1642,9 @@
             <w:tcW w:w="683" w:type="pct"/>
           </w:tcPr>
           <w:p>
+            <w:pPr>
+              <w:jc w:val="center"/>
+            </w:pPr>
             <w:r>
               <w:t>任务完成质量</w:t>
             </w:r>
@@ -1355,6 +1656,7 @@
           </w:tcPr>
           <w:p>
             <w:pPr>
+              <w:jc w:val="center"/>
               <w:rPr>
                 <w:lang w:eastAsia="zh-CN"/>
               </w:rPr>
@@ -1372,34 +1674,35 @@
             <w:tcW w:w="484" w:type="pct"/>
           </w:tcPr>
           <w:p>
-            <w:proofErr w:type="spellStart"/>
+            <w:pPr>
+              <w:jc w:val="center"/>
+            </w:pPr>
             <w:r>
               <w:t>电话</w:t>
             </w:r>
-            <w:proofErr w:type="spellEnd"/>
             <w:r>
               <w:t>/</w:t>
             </w:r>
-            <w:proofErr w:type="spellStart"/>
             <w:r>
               <w:t>邮件</w:t>
             </w:r>
-            <w:proofErr w:type="spellEnd"/>
             <w:r>
               <w:t>/</w:t>
             </w:r>
-            <w:proofErr w:type="spellStart"/>
             <w:r>
               <w:t>谈话</w:t>
             </w:r>
-            <w:proofErr w:type="spellEnd"/>
           </w:p>
         </w:tc>
         <w:tc>
           <w:tcPr>
             <w:tcW w:w="646" w:type="pct"/>
           </w:tcPr>
-          <w:p/>
+          <w:p>
+            <w:pPr>
+              <w:jc w:val="center"/>
+            </w:pPr>
+          </w:p>
         </w:tc>
         <w:tc>
           <w:tcPr>
@@ -1407,6 +1710,7 @@
           </w:tcPr>
           <w:p>
             <w:pPr>
+              <w:jc w:val="center"/>
               <w:rPr>
                 <w:lang w:eastAsia="zh-CN"/>
               </w:rPr>
@@ -1424,11 +1728,16 @@
             <w:tcW w:w="0" w:type="auto"/>
           </w:tcPr>
           <w:p>
-            <w:proofErr w:type="spellStart"/>
-            <w:r>
-              <w:t>项目经理</w:t>
-            </w:r>
-            <w:proofErr w:type="spellEnd"/>
+            <w:pPr>
+              <w:jc w:val="center"/>
+            </w:pPr>
+            <w:r>
+              <w:rPr>
+                <w:rFonts w:hint="eastAsia"/>
+                <w:lang w:eastAsia="zh-CN"/>
+              </w:rPr>
+              <w:t>余帅文</w:t>
+            </w:r>
           </w:p>
         </w:tc>
       </w:tr>
@@ -1438,6 +1747,9 @@
             <w:tcW w:w="525" w:type="pct"/>
           </w:tcPr>
           <w:p>
+            <w:pPr>
+              <w:jc w:val="center"/>
+            </w:pPr>
             <w:r>
               <w:t>不定期</w:t>
             </w:r>
@@ -1448,6 +1760,9 @@
             <w:tcW w:w="683" w:type="pct"/>
           </w:tcPr>
           <w:p>
+            <w:pPr>
+              <w:jc w:val="center"/>
+            </w:pPr>
             <w:r>
               <w:t>项目组交流</w:t>
             </w:r>
@@ -1459,6 +1774,7 @@
           </w:tcPr>
           <w:p>
             <w:pPr>
+              <w:jc w:val="center"/>
               <w:rPr>
                 <w:lang w:eastAsia="zh-CN"/>
               </w:rPr>
@@ -1476,24 +1792,32 @@
             <w:tcW w:w="484" w:type="pct"/>
           </w:tcPr>
           <w:p>
-            <w:proofErr w:type="spellStart"/>
+            <w:pPr>
+              <w:jc w:val="center"/>
+            </w:pPr>
             <w:r>
               <w:t>谈话</w:t>
             </w:r>
-            <w:proofErr w:type="spellEnd"/>
           </w:p>
         </w:tc>
         <w:tc>
           <w:tcPr>
             <w:tcW w:w="646" w:type="pct"/>
           </w:tcPr>
-          <w:p/>
+          <w:p>
+            <w:pPr>
+              <w:jc w:val="center"/>
+            </w:pPr>
+          </w:p>
         </w:tc>
         <w:tc>
           <w:tcPr>
             <w:tcW w:w="1334" w:type="pct"/>
           </w:tcPr>
           <w:p>
+            <w:pPr>
+              <w:jc w:val="center"/>
+            </w:pPr>
             <w:r>
               <w:t>谈话：项目组成员</w:t>
             </w:r>
@@ -1503,7 +1827,18 @@
           <w:tcPr>
             <w:tcW w:w="0" w:type="auto"/>
           </w:tcPr>
-          <w:p/>
+          <w:p>
+            <w:pPr>
+              <w:jc w:val="center"/>
+            </w:pPr>
+            <w:r>
+              <w:rPr>
+                <w:rFonts w:hint="eastAsia"/>
+                <w:lang w:eastAsia="zh-CN"/>
+              </w:rPr>
+              <w:t>余帅文</w:t>
+            </w:r>
+          </w:p>
         </w:tc>
       </w:tr>
       <w:tr>
@@ -1512,6 +1847,9 @@
             <w:tcW w:w="525" w:type="pct"/>
           </w:tcPr>
           <w:p>
+            <w:pPr>
+              <w:jc w:val="center"/>
+            </w:pPr>
             <w:r>
               <w:t>项目发生重要事件</w:t>
             </w:r>
@@ -1522,6 +1860,9 @@
             <w:tcW w:w="683" w:type="pct"/>
           </w:tcPr>
           <w:p>
+            <w:pPr>
+              <w:jc w:val="center"/>
+            </w:pPr>
             <w:r>
               <w:t>交流会</w:t>
             </w:r>
@@ -1532,6 +1873,9 @@
             <w:tcW w:w="878" w:type="pct"/>
           </w:tcPr>
           <w:p>
+            <w:pPr>
+              <w:jc w:val="center"/>
+            </w:pPr>
             <w:r>
               <w:t>解决争端、统一思想</w:t>
             </w:r>
@@ -1542,6 +1886,9 @@
             <w:tcW w:w="484" w:type="pct"/>
           </w:tcPr>
           <w:p>
+            <w:pPr>
+              <w:jc w:val="center"/>
+            </w:pPr>
             <w:r>
               <w:t>专题会议</w:t>
             </w:r>
@@ -1553,6 +1900,7 @@
           </w:tcPr>
           <w:p>
             <w:pPr>
+              <w:jc w:val="center"/>
               <w:rPr>
                 <w:lang w:eastAsia="zh-CN"/>
               </w:rPr>
@@ -1583,6 +1931,7 @@
           </w:tcPr>
           <w:p>
             <w:pPr>
+              <w:jc w:val="center"/>
               <w:rPr>
                 <w:lang w:eastAsia="zh-CN"/>
               </w:rPr>
@@ -1601,10 +1950,19 @@
           </w:tcPr>
           <w:p>
             <w:pPr>
-              <w:rPr>
-                <w:lang w:eastAsia="zh-CN"/>
-              </w:rPr>
-            </w:pPr>
+              <w:jc w:val="center"/>
+              <w:rPr>
+                <w:rFonts w:hint="eastAsia"/>
+                <w:lang w:eastAsia="zh-CN"/>
+              </w:rPr>
+            </w:pPr>
+            <w:r>
+              <w:rPr>
+                <w:rFonts w:hint="eastAsia"/>
+                <w:lang w:eastAsia="zh-CN"/>
+              </w:rPr>
+              <w:t>唐维江</w:t>
+            </w:r>
           </w:p>
         </w:tc>
       </w:tr>
@@ -1614,6 +1972,9 @@
             <w:tcW w:w="525" w:type="pct"/>
           </w:tcPr>
           <w:p>
+            <w:pPr>
+              <w:jc w:val="center"/>
+            </w:pPr>
             <w:r>
               <w:t>……</w:t>
             </w:r>
@@ -1624,6 +1985,9 @@
             <w:tcW w:w="683" w:type="pct"/>
           </w:tcPr>
           <w:p>
+            <w:pPr>
+              <w:jc w:val="center"/>
+            </w:pPr>
             <w:r>
               <w:t>……</w:t>
             </w:r>
@@ -1634,6 +1998,9 @@
             <w:tcW w:w="878" w:type="pct"/>
           </w:tcPr>
           <w:p>
+            <w:pPr>
+              <w:jc w:val="center"/>
+            </w:pPr>
             <w:r>
               <w:t>……</w:t>
             </w:r>
@@ -1644,6 +2011,9 @@
             <w:tcW w:w="484" w:type="pct"/>
           </w:tcPr>
           <w:p>
+            <w:pPr>
+              <w:jc w:val="center"/>
+            </w:pPr>
             <w:r>
               <w:t>……</w:t>
             </w:r>
@@ -1654,6 +2024,9 @@
             <w:tcW w:w="646" w:type="pct"/>
           </w:tcPr>
           <w:p>
+            <w:pPr>
+              <w:jc w:val="center"/>
+            </w:pPr>
             <w:r>
               <w:t>……</w:t>
             </w:r>
@@ -1664,6 +2037,9 @@
             <w:tcW w:w="1334" w:type="pct"/>
           </w:tcPr>
           <w:p>
+            <w:pPr>
+              <w:jc w:val="center"/>
+            </w:pPr>
             <w:r>
               <w:t>……</w:t>
             </w:r>
@@ -1674,6 +2050,9 @@
             <w:tcW w:w="0" w:type="auto"/>
           </w:tcPr>
           <w:p>
+            <w:pPr>
+              <w:jc w:val="center"/>
+            </w:pPr>
             <w:r>
               <w:t>……</w:t>
             </w:r>
@@ -1685,43 +2064,71 @@
           <w:tcPr>
             <w:tcW w:w="525" w:type="pct"/>
           </w:tcPr>
-          <w:p/>
+          <w:p>
+            <w:pPr>
+              <w:jc w:val="center"/>
+            </w:pPr>
+          </w:p>
         </w:tc>
         <w:tc>
           <w:tcPr>
             <w:tcW w:w="683" w:type="pct"/>
           </w:tcPr>
-          <w:p/>
+          <w:p>
+            <w:pPr>
+              <w:jc w:val="center"/>
+            </w:pPr>
+          </w:p>
         </w:tc>
         <w:tc>
           <w:tcPr>
             <w:tcW w:w="878" w:type="pct"/>
           </w:tcPr>
-          <w:p/>
+          <w:p>
+            <w:pPr>
+              <w:jc w:val="center"/>
+            </w:pPr>
+          </w:p>
         </w:tc>
         <w:tc>
           <w:tcPr>
             <w:tcW w:w="484" w:type="pct"/>
           </w:tcPr>
-          <w:p/>
+          <w:p>
+            <w:pPr>
+              <w:jc w:val="center"/>
+            </w:pPr>
+          </w:p>
         </w:tc>
         <w:tc>
           <w:tcPr>
             <w:tcW w:w="646" w:type="pct"/>
           </w:tcPr>
-          <w:p/>
+          <w:p>
+            <w:pPr>
+              <w:jc w:val="center"/>
+            </w:pPr>
+          </w:p>
         </w:tc>
         <w:tc>
           <w:tcPr>
             <w:tcW w:w="1334" w:type="pct"/>
           </w:tcPr>
-          <w:p/>
+          <w:p>
+            <w:pPr>
+              <w:jc w:val="center"/>
+            </w:pPr>
+          </w:p>
         </w:tc>
         <w:tc>
           <w:tcPr>
             <w:tcW w:w="0" w:type="auto"/>
           </w:tcPr>
-          <w:p/>
+          <w:p>
+            <w:pPr>
+              <w:jc w:val="center"/>
+            </w:pPr>
+          </w:p>
         </w:tc>
       </w:tr>
     </w:tbl>
@@ -1759,10 +2166,18 @@
     </w:p>
     <w:p>
       <w:pPr>
+        <w:pStyle w:val="Compact"/>
+        <w:rPr>
+          <w:rFonts w:hint="eastAsia"/>
+          <w:lang w:eastAsia="zh-CN"/>
+        </w:rPr>
+      </w:pPr>
+    </w:p>
+    <w:p>
+      <w:pPr>
         <w:pStyle w:val="a0"/>
         <w:jc w:val="center"/>
         <w:rPr>
-          <w:rFonts w:hint="eastAsia"/>
           <w:b/>
           <w:bCs/>
           <w:sz w:val="36"/>
@@ -1790,7 +2205,7 @@
           <w:szCs w:val="36"/>
           <w:lang w:eastAsia="zh-CN"/>
         </w:rPr>
-        <w:t>模版（</w:t>
+        <w:t>描述</w:t>
       </w:r>
       <w:r>
         <w:rPr>
@@ -1801,25 +2216,13 @@
           <w:szCs w:val="36"/>
           <w:lang w:eastAsia="zh-CN"/>
         </w:rPr>
-        <w:t>二</w:t>
-      </w:r>
-      <w:r>
-        <w:rPr>
-          <w:rFonts w:hint="eastAsia"/>
-          <w:b/>
-          <w:bCs/>
-          <w:sz w:val="36"/>
-          <w:szCs w:val="36"/>
-          <w:lang w:eastAsia="zh-CN"/>
-        </w:rPr>
-        <w:t>）</w:t>
+        <w:t>（二）</w:t>
       </w:r>
     </w:p>
     <w:p>
       <w:pPr>
         <w:pStyle w:val="a0"/>
         <w:rPr>
-          <w:rFonts w:hint="eastAsia"/>
           <w:lang w:eastAsia="zh-CN"/>
         </w:rPr>
       </w:pPr>
@@ -1831,9 +2234,16 @@
       </w:r>
       <w:r>
         <w:rPr>
+          <w:rFonts w:hint="eastAsia"/>
           <w:lang w:eastAsia="zh-CN"/>
         </w:rPr>
-        <w:t xml:space="preserve">         </w:t>
+        <w:t>2</w:t>
+      </w:r>
+      <w:r>
+        <w:rPr>
+          <w:lang w:eastAsia="zh-CN"/>
+        </w:rPr>
+        <w:t xml:space="preserve">021/5/11         </w:t>
       </w:r>
       <w:r>
         <w:rPr>
@@ -1857,7 +2267,20 @@
         <w:rPr>
           <w:lang w:eastAsia="zh-CN"/>
         </w:rPr>
-        <w:t xml:space="preserve">                                                                     </w:t>
+        <w:t xml:space="preserve">  </w:t>
+      </w:r>
+      <w:r>
+        <w:rPr>
+          <w:rFonts w:hint="eastAsia"/>
+          <w:lang w:eastAsia="zh-CN"/>
+        </w:rPr>
+        <w:t>余帅文</w:t>
+      </w:r>
+      <w:r>
+        <w:rPr>
+          <w:lang w:eastAsia="zh-CN"/>
+        </w:rPr>
+        <w:t xml:space="preserve">                                                                   </w:t>
       </w:r>
       <w:r>
         <w:rPr>
@@ -1869,7 +2292,20 @@
         <w:rPr>
           <w:lang w:eastAsia="zh-CN"/>
         </w:rPr>
-        <w:t xml:space="preserve">       </w:t>
+        <w:t>2021</w:t>
+      </w:r>
+      <w:r>
+        <w:rPr>
+          <w:rFonts w:hint="eastAsia"/>
+          <w:lang w:eastAsia="zh-CN"/>
+        </w:rPr>
+        <w:t>/</w:t>
+      </w:r>
+      <w:r>
+        <w:rPr>
+          <w:lang w:eastAsia="zh-CN"/>
+        </w:rPr>
+        <w:t>3/11</w:t>
       </w:r>
       <w:r>
         <w:rPr>
@@ -1879,9 +2315,16 @@
       </w:r>
       <w:r>
         <w:rPr>
+          <w:rFonts w:hint="eastAsia"/>
           <w:lang w:eastAsia="zh-CN"/>
         </w:rPr>
-        <w:t xml:space="preserve">      </w:t>
+        <w:t>2</w:t>
+      </w:r>
+      <w:r>
+        <w:rPr>
+          <w:lang w:eastAsia="zh-CN"/>
+        </w:rPr>
+        <w:t xml:space="preserve">021/6/11     </w:t>
       </w:r>
     </w:p>
     <w:tbl>
@@ -1960,7 +2403,7 @@
             <w:pPr>
               <w:spacing w:before="90" w:after="90"/>
               <w:rPr>
-                <w:rFonts w:ascii="微软雅黑" w:eastAsia="微软雅黑" w:hAnsi="微软雅黑" w:cs="宋体" w:hint="eastAsia"/>
+                <w:rFonts w:ascii="微软雅黑" w:eastAsia="微软雅黑" w:hAnsi="微软雅黑" w:cs="宋体"/>
                 <w:color w:val="000000"/>
                 <w:lang w:val="en-US" w:eastAsia="zh-CN"/>
               </w:rPr>
@@ -1991,7 +2434,7 @@
             <w:pPr>
               <w:spacing w:before="90" w:after="90"/>
               <w:rPr>
-                <w:rFonts w:ascii="微软雅黑" w:eastAsia="微软雅黑" w:hAnsi="微软雅黑" w:cs="宋体" w:hint="eastAsia"/>
+                <w:rFonts w:ascii="微软雅黑" w:eastAsia="微软雅黑" w:hAnsi="微软雅黑" w:cs="宋体"/>
                 <w:color w:val="000000"/>
                 <w:lang w:val="en-US" w:eastAsia="zh-CN"/>
               </w:rPr>
@@ -2022,7 +2465,7 @@
             <w:pPr>
               <w:spacing w:before="90" w:after="90"/>
               <w:rPr>
-                <w:rFonts w:ascii="微软雅黑" w:eastAsia="微软雅黑" w:hAnsi="微软雅黑" w:cs="宋体" w:hint="eastAsia"/>
+                <w:rFonts w:ascii="微软雅黑" w:eastAsia="微软雅黑" w:hAnsi="微软雅黑" w:cs="宋体"/>
                 <w:color w:val="000000"/>
                 <w:lang w:val="en-US" w:eastAsia="zh-CN"/>
               </w:rPr>
@@ -2053,7 +2496,7 @@
             <w:pPr>
               <w:spacing w:before="90" w:after="90"/>
               <w:rPr>
-                <w:rFonts w:ascii="微软雅黑" w:eastAsia="微软雅黑" w:hAnsi="微软雅黑" w:cs="宋体" w:hint="eastAsia"/>
+                <w:rFonts w:ascii="微软雅黑" w:eastAsia="微软雅黑" w:hAnsi="微软雅黑" w:cs="宋体"/>
                 <w:color w:val="000000"/>
                 <w:lang w:val="en-US" w:eastAsia="zh-CN"/>
               </w:rPr>
@@ -2086,7 +2529,7 @@
             <w:pPr>
               <w:spacing w:before="90" w:after="90"/>
               <w:rPr>
-                <w:rFonts w:ascii="微软雅黑" w:eastAsia="微软雅黑" w:hAnsi="微软雅黑" w:cs="宋体" w:hint="eastAsia"/>
+                <w:rFonts w:ascii="微软雅黑" w:eastAsia="微软雅黑" w:hAnsi="微软雅黑" w:cs="宋体"/>
                 <w:color w:val="000000"/>
                 <w:lang w:val="en-US" w:eastAsia="zh-CN"/>
               </w:rPr>
@@ -2117,7 +2560,7 @@
             <w:pPr>
               <w:spacing w:before="90" w:after="90"/>
               <w:rPr>
-                <w:rFonts w:ascii="微软雅黑" w:eastAsia="微软雅黑" w:hAnsi="微软雅黑" w:cs="宋体" w:hint="eastAsia"/>
+                <w:rFonts w:ascii="微软雅黑" w:eastAsia="微软雅黑" w:hAnsi="微软雅黑" w:cs="宋体"/>
                 <w:color w:val="000000"/>
                 <w:lang w:val="en-US" w:eastAsia="zh-CN"/>
               </w:rPr>
@@ -2148,7 +2591,7 @@
             <w:pPr>
               <w:spacing w:before="90" w:after="90"/>
               <w:rPr>
-                <w:rFonts w:ascii="微软雅黑" w:eastAsia="微软雅黑" w:hAnsi="微软雅黑" w:cs="宋体" w:hint="eastAsia"/>
+                <w:rFonts w:ascii="微软雅黑" w:eastAsia="微软雅黑" w:hAnsi="微软雅黑" w:cs="宋体"/>
                 <w:color w:val="000000"/>
                 <w:lang w:val="en-US" w:eastAsia="zh-CN"/>
               </w:rPr>
@@ -2179,17 +2622,17 @@
             <w:pPr>
               <w:spacing w:before="90" w:after="90"/>
               <w:rPr>
+                <w:rFonts w:ascii="微软雅黑" w:eastAsia="微软雅黑" w:hAnsi="微软雅黑" w:cs="宋体"/>
+                <w:color w:val="000000"/>
+                <w:lang w:val="en-US" w:eastAsia="zh-CN"/>
+              </w:rPr>
+            </w:pPr>
+            <w:r>
+              <w:rPr>
                 <w:rFonts w:ascii="微软雅黑" w:eastAsia="微软雅黑" w:hAnsi="微软雅黑" w:cs="宋体" w:hint="eastAsia"/>
                 <w:color w:val="000000"/>
                 <w:lang w:val="en-US" w:eastAsia="zh-CN"/>
               </w:rPr>
-            </w:pPr>
-            <w:r>
-              <w:rPr>
-                <w:rFonts w:ascii="微软雅黑" w:eastAsia="微软雅黑" w:hAnsi="微软雅黑" w:cs="宋体" w:hint="eastAsia"/>
-                <w:color w:val="000000"/>
-                <w:lang w:val="en-US" w:eastAsia="zh-CN"/>
-              </w:rPr>
               <w:t>项目经理</w:t>
             </w:r>
           </w:p>
@@ -2197,7 +2640,7 @@
             <w:pPr>
               <w:spacing w:before="90" w:after="90"/>
               <w:rPr>
-                <w:rFonts w:ascii="微软雅黑" w:eastAsia="微软雅黑" w:hAnsi="微软雅黑" w:cs="宋体" w:hint="eastAsia"/>
+                <w:rFonts w:ascii="微软雅黑" w:eastAsia="微软雅黑" w:hAnsi="微软雅黑" w:cs="宋体"/>
                 <w:color w:val="000000"/>
                 <w:lang w:val="en-US" w:eastAsia="zh-CN"/>
               </w:rPr>
@@ -2228,7 +2671,7 @@
             <w:pPr>
               <w:spacing w:before="90" w:after="90"/>
               <w:rPr>
-                <w:rFonts w:ascii="微软雅黑" w:eastAsia="微软雅黑" w:hAnsi="微软雅黑" w:cs="宋体" w:hint="eastAsia"/>
+                <w:rFonts w:ascii="微软雅黑" w:eastAsia="微软雅黑" w:hAnsi="微软雅黑" w:cs="宋体"/>
                 <w:color w:val="000000"/>
                 <w:lang w:val="en-US" w:eastAsia="zh-CN"/>
               </w:rPr>
@@ -2261,7 +2704,7 @@
             <w:pPr>
               <w:spacing w:before="90" w:after="90"/>
               <w:rPr>
-                <w:rFonts w:ascii="微软雅黑" w:eastAsia="微软雅黑" w:hAnsi="微软雅黑" w:cs="宋体" w:hint="eastAsia"/>
+                <w:rFonts w:ascii="微软雅黑" w:eastAsia="微软雅黑" w:hAnsi="微软雅黑" w:cs="宋体"/>
                 <w:color w:val="000000"/>
                 <w:lang w:val="en-US" w:eastAsia="zh-CN"/>
               </w:rPr>
@@ -2292,7 +2735,7 @@
             <w:pPr>
               <w:spacing w:before="90" w:after="90"/>
               <w:rPr>
-                <w:rFonts w:ascii="微软雅黑" w:eastAsia="微软雅黑" w:hAnsi="微软雅黑" w:cs="宋体" w:hint="eastAsia"/>
+                <w:rFonts w:ascii="微软雅黑" w:eastAsia="微软雅黑" w:hAnsi="微软雅黑" w:cs="宋体"/>
                 <w:color w:val="000000"/>
                 <w:lang w:val="en-US" w:eastAsia="zh-CN"/>
               </w:rPr>
@@ -2323,7 +2766,7 @@
             <w:pPr>
               <w:spacing w:before="90" w:after="90"/>
               <w:rPr>
-                <w:rFonts w:ascii="微软雅黑" w:eastAsia="微软雅黑" w:hAnsi="微软雅黑" w:cs="宋体" w:hint="eastAsia"/>
+                <w:rFonts w:ascii="微软雅黑" w:eastAsia="微软雅黑" w:hAnsi="微软雅黑" w:cs="宋体"/>
                 <w:color w:val="000000"/>
                 <w:lang w:val="en-US" w:eastAsia="zh-CN"/>
               </w:rPr>
@@ -2354,7 +2797,7 @@
             <w:pPr>
               <w:spacing w:before="90" w:after="90"/>
               <w:rPr>
-                <w:rFonts w:ascii="微软雅黑" w:eastAsia="微软雅黑" w:hAnsi="微软雅黑" w:cs="宋体" w:hint="eastAsia"/>
+                <w:rFonts w:ascii="微软雅黑" w:eastAsia="微软雅黑" w:hAnsi="微软雅黑" w:cs="宋体"/>
                 <w:color w:val="000000"/>
                 <w:lang w:val="en-US" w:eastAsia="zh-CN"/>
               </w:rPr>
@@ -2385,7 +2828,7 @@
             <w:pPr>
               <w:spacing w:before="90" w:after="90"/>
               <w:rPr>
-                <w:rFonts w:ascii="微软雅黑" w:eastAsia="微软雅黑" w:hAnsi="微软雅黑" w:cs="宋体" w:hint="eastAsia"/>
+                <w:rFonts w:ascii="微软雅黑" w:eastAsia="微软雅黑" w:hAnsi="微软雅黑" w:cs="宋体"/>
                 <w:color w:val="000000"/>
                 <w:lang w:val="en-US" w:eastAsia="zh-CN"/>
               </w:rPr>
@@ -2418,7 +2861,7 @@
             <w:pPr>
               <w:spacing w:before="90" w:after="90"/>
               <w:rPr>
-                <w:rFonts w:ascii="微软雅黑" w:eastAsia="微软雅黑" w:hAnsi="微软雅黑" w:cs="宋体" w:hint="eastAsia"/>
+                <w:rFonts w:ascii="微软雅黑" w:eastAsia="微软雅黑" w:hAnsi="微软雅黑" w:cs="宋体"/>
                 <w:color w:val="000000"/>
                 <w:lang w:val="en-US" w:eastAsia="zh-CN"/>
               </w:rPr>
@@ -2449,7 +2892,7 @@
             <w:pPr>
               <w:spacing w:before="90" w:after="90"/>
               <w:rPr>
-                <w:rFonts w:ascii="微软雅黑" w:eastAsia="微软雅黑" w:hAnsi="微软雅黑" w:cs="宋体" w:hint="eastAsia"/>
+                <w:rFonts w:ascii="微软雅黑" w:eastAsia="微软雅黑" w:hAnsi="微软雅黑" w:cs="宋体"/>
                 <w:color w:val="000000"/>
                 <w:lang w:val="en-US" w:eastAsia="zh-CN"/>
               </w:rPr>
@@ -2480,7 +2923,7 @@
             <w:pPr>
               <w:spacing w:before="90" w:after="90"/>
               <w:rPr>
-                <w:rFonts w:ascii="微软雅黑" w:eastAsia="微软雅黑" w:hAnsi="微软雅黑" w:cs="宋体" w:hint="eastAsia"/>
+                <w:rFonts w:ascii="微软雅黑" w:eastAsia="微软雅黑" w:hAnsi="微软雅黑" w:cs="宋体"/>
                 <w:color w:val="000000"/>
                 <w:lang w:val="en-US" w:eastAsia="zh-CN"/>
               </w:rPr>
@@ -2511,7 +2954,7 @@
             <w:pPr>
               <w:spacing w:before="90" w:after="90"/>
               <w:rPr>
-                <w:rFonts w:ascii="微软雅黑" w:eastAsia="微软雅黑" w:hAnsi="微软雅黑" w:cs="宋体" w:hint="eastAsia"/>
+                <w:rFonts w:ascii="微软雅黑" w:eastAsia="微软雅黑" w:hAnsi="微软雅黑" w:cs="宋体"/>
                 <w:color w:val="000000"/>
                 <w:lang w:val="en-US" w:eastAsia="zh-CN"/>
               </w:rPr>
@@ -2542,7 +2985,7 @@
             <w:pPr>
               <w:spacing w:before="90" w:after="90"/>
               <w:rPr>
-                <w:rFonts w:ascii="微软雅黑" w:eastAsia="微软雅黑" w:hAnsi="微软雅黑" w:cs="宋体" w:hint="eastAsia"/>
+                <w:rFonts w:ascii="微软雅黑" w:eastAsia="微软雅黑" w:hAnsi="微软雅黑" w:cs="宋体"/>
                 <w:color w:val="000000"/>
                 <w:lang w:val="en-US" w:eastAsia="zh-CN"/>
               </w:rPr>
@@ -2575,7 +3018,7 @@
             <w:pPr>
               <w:spacing w:before="90" w:after="90"/>
               <w:rPr>
-                <w:rFonts w:ascii="微软雅黑" w:eastAsia="微软雅黑" w:hAnsi="微软雅黑" w:cs="宋体" w:hint="eastAsia"/>
+                <w:rFonts w:ascii="微软雅黑" w:eastAsia="微软雅黑" w:hAnsi="微软雅黑" w:cs="宋体"/>
                 <w:color w:val="000000"/>
                 <w:lang w:val="en-US" w:eastAsia="zh-CN"/>
               </w:rPr>
@@ -2606,7 +3049,7 @@
             <w:pPr>
               <w:spacing w:before="90" w:after="90"/>
               <w:rPr>
-                <w:rFonts w:ascii="微软雅黑" w:eastAsia="微软雅黑" w:hAnsi="微软雅黑" w:cs="宋体" w:hint="eastAsia"/>
+                <w:rFonts w:ascii="微软雅黑" w:eastAsia="微软雅黑" w:hAnsi="微软雅黑" w:cs="宋体"/>
                 <w:color w:val="000000"/>
                 <w:lang w:val="en-US" w:eastAsia="zh-CN"/>
               </w:rPr>
@@ -2637,7 +3080,7 @@
             <w:pPr>
               <w:spacing w:before="90" w:after="90"/>
               <w:rPr>
-                <w:rFonts w:ascii="微软雅黑" w:eastAsia="微软雅黑" w:hAnsi="微软雅黑" w:cs="宋体" w:hint="eastAsia"/>
+                <w:rFonts w:ascii="微软雅黑" w:eastAsia="微软雅黑" w:hAnsi="微软雅黑" w:cs="宋体"/>
                 <w:color w:val="000000"/>
                 <w:lang w:val="en-US" w:eastAsia="zh-CN"/>
               </w:rPr>
@@ -2668,7 +3111,7 @@
             <w:pPr>
               <w:spacing w:before="90" w:after="90"/>
               <w:rPr>
-                <w:rFonts w:ascii="微软雅黑" w:eastAsia="微软雅黑" w:hAnsi="微软雅黑" w:cs="宋体" w:hint="eastAsia"/>
+                <w:rFonts w:ascii="微软雅黑" w:eastAsia="微软雅黑" w:hAnsi="微软雅黑" w:cs="宋体"/>
                 <w:color w:val="000000"/>
                 <w:lang w:val="en-US" w:eastAsia="zh-CN"/>
               </w:rPr>
@@ -2699,7 +3142,7 @@
             <w:pPr>
               <w:spacing w:before="90" w:after="90"/>
               <w:rPr>
-                <w:rFonts w:ascii="微软雅黑" w:eastAsia="微软雅黑" w:hAnsi="微软雅黑" w:cs="宋体" w:hint="eastAsia"/>
+                <w:rFonts w:ascii="微软雅黑" w:eastAsia="微软雅黑" w:hAnsi="微软雅黑" w:cs="宋体"/>
                 <w:color w:val="000000"/>
                 <w:lang w:val="en-US" w:eastAsia="zh-CN"/>
               </w:rPr>
@@ -2732,7 +3175,7 @@
             <w:pPr>
               <w:spacing w:before="90" w:after="90"/>
               <w:rPr>
-                <w:rFonts w:ascii="微软雅黑" w:eastAsia="微软雅黑" w:hAnsi="微软雅黑" w:cs="宋体" w:hint="eastAsia"/>
+                <w:rFonts w:ascii="微软雅黑" w:eastAsia="微软雅黑" w:hAnsi="微软雅黑" w:cs="宋体"/>
                 <w:color w:val="000000"/>
                 <w:lang w:val="en-US" w:eastAsia="zh-CN"/>
               </w:rPr>
@@ -2763,7 +3206,7 @@
             <w:pPr>
               <w:spacing w:before="90" w:after="90"/>
               <w:rPr>
-                <w:rFonts w:ascii="微软雅黑" w:eastAsia="微软雅黑" w:hAnsi="微软雅黑" w:cs="宋体" w:hint="eastAsia"/>
+                <w:rFonts w:ascii="微软雅黑" w:eastAsia="微软雅黑" w:hAnsi="微软雅黑" w:cs="宋体"/>
                 <w:color w:val="000000"/>
                 <w:lang w:val="en-US" w:eastAsia="zh-CN"/>
               </w:rPr>
@@ -2794,7 +3237,7 @@
             <w:pPr>
               <w:spacing w:before="90" w:after="90"/>
               <w:rPr>
-                <w:rFonts w:ascii="微软雅黑" w:eastAsia="微软雅黑" w:hAnsi="微软雅黑" w:cs="宋体" w:hint="eastAsia"/>
+                <w:rFonts w:ascii="微软雅黑" w:eastAsia="微软雅黑" w:hAnsi="微软雅黑" w:cs="宋体"/>
                 <w:color w:val="000000"/>
                 <w:lang w:val="en-US" w:eastAsia="zh-CN"/>
               </w:rPr>
@@ -2825,17 +3268,17 @@
             <w:pPr>
               <w:spacing w:before="90" w:after="90"/>
               <w:rPr>
+                <w:rFonts w:ascii="微软雅黑" w:eastAsia="微软雅黑" w:hAnsi="微软雅黑" w:cs="宋体"/>
+                <w:color w:val="000000"/>
+                <w:lang w:val="en-US" w:eastAsia="zh-CN"/>
+              </w:rPr>
+            </w:pPr>
+            <w:r>
+              <w:rPr>
                 <w:rFonts w:ascii="微软雅黑" w:eastAsia="微软雅黑" w:hAnsi="微软雅黑" w:cs="宋体" w:hint="eastAsia"/>
                 <w:color w:val="000000"/>
                 <w:lang w:val="en-US" w:eastAsia="zh-CN"/>
               </w:rPr>
-            </w:pPr>
-            <w:r>
-              <w:rPr>
-                <w:rFonts w:ascii="微软雅黑" w:eastAsia="微软雅黑" w:hAnsi="微软雅黑" w:cs="宋体" w:hint="eastAsia"/>
-                <w:color w:val="000000"/>
-                <w:lang w:val="en-US" w:eastAsia="zh-CN"/>
-              </w:rPr>
               <w:t>项目经理</w:t>
             </w:r>
           </w:p>
@@ -2843,7 +3286,7 @@
             <w:pPr>
               <w:spacing w:before="90" w:after="90"/>
               <w:rPr>
-                <w:rFonts w:ascii="微软雅黑" w:eastAsia="微软雅黑" w:hAnsi="微软雅黑" w:cs="宋体" w:hint="eastAsia"/>
+                <w:rFonts w:ascii="微软雅黑" w:eastAsia="微软雅黑" w:hAnsi="微软雅黑" w:cs="宋体"/>
                 <w:color w:val="000000"/>
                 <w:lang w:val="en-US" w:eastAsia="zh-CN"/>
               </w:rPr>
@@ -2874,29 +3317,19 @@
             <w:pPr>
               <w:spacing w:before="90" w:after="90"/>
               <w:rPr>
+                <w:rFonts w:ascii="微软雅黑" w:eastAsia="微软雅黑" w:hAnsi="微软雅黑" w:cs="宋体"/>
+                <w:color w:val="000000"/>
+                <w:lang w:val="en-US" w:eastAsia="zh-CN"/>
+              </w:rPr>
+            </w:pPr>
+            <w:r>
+              <w:rPr>
                 <w:rFonts w:ascii="微软雅黑" w:eastAsia="微软雅黑" w:hAnsi="微软雅黑" w:cs="宋体" w:hint="eastAsia"/>
                 <w:color w:val="000000"/>
                 <w:lang w:val="en-US" w:eastAsia="zh-CN"/>
               </w:rPr>
-            </w:pPr>
-            <w:r>
-              <w:rPr>
-                <w:rFonts w:ascii="微软雅黑" w:eastAsia="微软雅黑" w:hAnsi="微软雅黑" w:cs="宋体" w:hint="eastAsia"/>
-                <w:color w:val="000000"/>
-                <w:lang w:val="en-US" w:eastAsia="zh-CN"/>
-              </w:rPr>
-              <w:t>项目各阶段</w:t>
-            </w:r>
-            <w:proofErr w:type="gramStart"/>
-            <w:r>
-              <w:rPr>
-                <w:rFonts w:ascii="微软雅黑" w:eastAsia="微软雅黑" w:hAnsi="微软雅黑" w:cs="宋体" w:hint="eastAsia"/>
-                <w:color w:val="000000"/>
-                <w:lang w:val="en-US" w:eastAsia="zh-CN"/>
-              </w:rPr>
-              <w:t>末举办</w:t>
-            </w:r>
-            <w:proofErr w:type="gramEnd"/>
+              <w:t>项目各阶段末举办</w:t>
+            </w:r>
           </w:p>
         </w:tc>
       </w:tr>
@@ -2917,7 +3350,7 @@
             <w:pPr>
               <w:spacing w:before="90" w:after="90"/>
               <w:rPr>
-                <w:rFonts w:ascii="微软雅黑" w:eastAsia="微软雅黑" w:hAnsi="微软雅黑" w:cs="宋体" w:hint="eastAsia"/>
+                <w:rFonts w:ascii="微软雅黑" w:eastAsia="微软雅黑" w:hAnsi="微软雅黑" w:cs="宋体"/>
                 <w:color w:val="000000"/>
                 <w:lang w:val="en-US" w:eastAsia="zh-CN"/>
               </w:rPr>
@@ -2948,7 +3381,7 @@
             <w:pPr>
               <w:spacing w:before="90" w:after="90"/>
               <w:rPr>
-                <w:rFonts w:ascii="微软雅黑" w:eastAsia="微软雅黑" w:hAnsi="微软雅黑" w:cs="宋体" w:hint="eastAsia"/>
+                <w:rFonts w:ascii="微软雅黑" w:eastAsia="微软雅黑" w:hAnsi="微软雅黑" w:cs="宋体"/>
                 <w:color w:val="000000"/>
                 <w:lang w:val="en-US" w:eastAsia="zh-CN"/>
               </w:rPr>
@@ -2979,7 +3412,7 @@
             <w:pPr>
               <w:spacing w:before="90" w:after="90"/>
               <w:rPr>
-                <w:rFonts w:ascii="微软雅黑" w:eastAsia="微软雅黑" w:hAnsi="微软雅黑" w:cs="宋体" w:hint="eastAsia"/>
+                <w:rFonts w:ascii="微软雅黑" w:eastAsia="微软雅黑" w:hAnsi="微软雅黑" w:cs="宋体"/>
                 <w:color w:val="000000"/>
                 <w:lang w:val="en-US" w:eastAsia="zh-CN"/>
               </w:rPr>
@@ -3010,7 +3443,7 @@
             <w:pPr>
               <w:spacing w:before="90" w:after="90"/>
               <w:rPr>
-                <w:rFonts w:ascii="微软雅黑" w:eastAsia="微软雅黑" w:hAnsi="微软雅黑" w:cs="宋体" w:hint="eastAsia"/>
+                <w:rFonts w:ascii="微软雅黑" w:eastAsia="微软雅黑" w:hAnsi="微软雅黑" w:cs="宋体"/>
                 <w:color w:val="000000"/>
                 <w:lang w:val="en-US" w:eastAsia="zh-CN"/>
               </w:rPr>
@@ -3041,7 +3474,7 @@
             <w:pPr>
               <w:spacing w:before="90" w:after="90"/>
               <w:rPr>
-                <w:rFonts w:ascii="微软雅黑" w:eastAsia="微软雅黑" w:hAnsi="微软雅黑" w:cs="宋体" w:hint="eastAsia"/>
+                <w:rFonts w:ascii="微软雅黑" w:eastAsia="微软雅黑" w:hAnsi="微软雅黑" w:cs="宋体"/>
                 <w:color w:val="000000"/>
                 <w:lang w:val="en-US" w:eastAsia="zh-CN"/>
               </w:rPr>
@@ -3074,7 +3507,7 @@
             <w:pPr>
               <w:spacing w:before="90" w:after="90"/>
               <w:rPr>
-                <w:rFonts w:ascii="微软雅黑" w:eastAsia="微软雅黑" w:hAnsi="微软雅黑" w:cs="宋体" w:hint="eastAsia"/>
+                <w:rFonts w:ascii="微软雅黑" w:eastAsia="微软雅黑" w:hAnsi="微软雅黑" w:cs="宋体"/>
                 <w:color w:val="000000"/>
                 <w:lang w:val="en-US" w:eastAsia="zh-CN"/>
               </w:rPr>
@@ -3105,7 +3538,7 @@
             <w:pPr>
               <w:spacing w:before="90" w:after="90"/>
               <w:rPr>
-                <w:rFonts w:ascii="微软雅黑" w:eastAsia="微软雅黑" w:hAnsi="微软雅黑" w:cs="宋体" w:hint="eastAsia"/>
+                <w:rFonts w:ascii="微软雅黑" w:eastAsia="微软雅黑" w:hAnsi="微软雅黑" w:cs="宋体"/>
                 <w:color w:val="000000"/>
                 <w:lang w:val="en-US" w:eastAsia="zh-CN"/>
               </w:rPr>
@@ -3136,7 +3569,7 @@
             <w:pPr>
               <w:spacing w:before="90" w:after="90"/>
               <w:rPr>
-                <w:rFonts w:ascii="微软雅黑" w:eastAsia="微软雅黑" w:hAnsi="微软雅黑" w:cs="宋体" w:hint="eastAsia"/>
+                <w:rFonts w:ascii="微软雅黑" w:eastAsia="微软雅黑" w:hAnsi="微软雅黑" w:cs="宋体"/>
                 <w:color w:val="000000"/>
                 <w:lang w:val="en-US" w:eastAsia="zh-CN"/>
               </w:rPr>
@@ -3167,7 +3600,7 @@
             <w:pPr>
               <w:spacing w:before="90" w:after="90"/>
               <w:rPr>
-                <w:rFonts w:ascii="微软雅黑" w:eastAsia="微软雅黑" w:hAnsi="微软雅黑" w:cs="宋体" w:hint="eastAsia"/>
+                <w:rFonts w:ascii="微软雅黑" w:eastAsia="微软雅黑" w:hAnsi="微软雅黑" w:cs="宋体"/>
                 <w:color w:val="000000"/>
                 <w:lang w:val="en-US" w:eastAsia="zh-CN"/>
               </w:rPr>
@@ -3198,7 +3631,7 @@
             <w:pPr>
               <w:spacing w:before="90" w:after="90"/>
               <w:rPr>
-                <w:rFonts w:ascii="微软雅黑" w:eastAsia="微软雅黑" w:hAnsi="微软雅黑" w:cs="宋体" w:hint="eastAsia"/>
+                <w:rFonts w:ascii="微软雅黑" w:eastAsia="微软雅黑" w:hAnsi="微软雅黑" w:cs="宋体"/>
                 <w:color w:val="000000"/>
                 <w:lang w:val="en-US" w:eastAsia="zh-CN"/>
               </w:rPr>
@@ -3231,7 +3664,7 @@
             <w:pPr>
               <w:spacing w:before="90" w:after="90"/>
               <w:rPr>
-                <w:rFonts w:ascii="微软雅黑" w:eastAsia="微软雅黑" w:hAnsi="微软雅黑" w:cs="宋体" w:hint="eastAsia"/>
+                <w:rFonts w:ascii="微软雅黑" w:eastAsia="微软雅黑" w:hAnsi="微软雅黑" w:cs="宋体"/>
                 <w:color w:val="000000"/>
                 <w:lang w:val="en-US" w:eastAsia="zh-CN"/>
               </w:rPr>
@@ -3263,7 +3696,7 @@
             <w:pPr>
               <w:spacing w:before="90" w:after="90"/>
               <w:rPr>
-                <w:rFonts w:ascii="微软雅黑" w:eastAsia="微软雅黑" w:hAnsi="微软雅黑" w:cs="宋体" w:hint="eastAsia"/>
+                <w:rFonts w:ascii="微软雅黑" w:eastAsia="微软雅黑" w:hAnsi="微软雅黑" w:cs="宋体"/>
                 <w:color w:val="000000"/>
                 <w:lang w:val="en-US" w:eastAsia="zh-CN"/>
               </w:rPr>
@@ -3294,7 +3727,7 @@
             <w:pPr>
               <w:spacing w:before="90" w:after="90"/>
               <w:rPr>
-                <w:rFonts w:ascii="微软雅黑" w:eastAsia="微软雅黑" w:hAnsi="微软雅黑" w:cs="宋体" w:hint="eastAsia"/>
+                <w:rFonts w:ascii="微软雅黑" w:eastAsia="微软雅黑" w:hAnsi="微软雅黑" w:cs="宋体"/>
                 <w:color w:val="000000"/>
                 <w:lang w:val="en-US" w:eastAsia="zh-CN"/>
               </w:rPr>
@@ -3325,7 +3758,7 @@
             <w:pPr>
               <w:spacing w:before="90" w:after="90"/>
               <w:rPr>
-                <w:rFonts w:ascii="微软雅黑" w:eastAsia="微软雅黑" w:hAnsi="微软雅黑" w:cs="宋体" w:hint="eastAsia"/>
+                <w:rFonts w:ascii="微软雅黑" w:eastAsia="微软雅黑" w:hAnsi="微软雅黑" w:cs="宋体"/>
                 <w:color w:val="000000"/>
                 <w:lang w:val="en-US" w:eastAsia="zh-CN"/>
               </w:rPr>
@@ -3356,7 +3789,7 @@
             <w:pPr>
               <w:spacing w:before="90" w:after="90"/>
               <w:rPr>
-                <w:rFonts w:ascii="微软雅黑" w:eastAsia="微软雅黑" w:hAnsi="微软雅黑" w:cs="宋体" w:hint="eastAsia"/>
+                <w:rFonts w:ascii="微软雅黑" w:eastAsia="微软雅黑" w:hAnsi="微软雅黑" w:cs="宋体"/>
                 <w:color w:val="000000"/>
                 <w:lang w:val="en-US" w:eastAsia="zh-CN"/>
               </w:rPr>
@@ -3389,7 +3822,7 @@
             <w:pPr>
               <w:spacing w:before="90" w:after="90"/>
               <w:rPr>
-                <w:rFonts w:ascii="微软雅黑" w:eastAsia="微软雅黑" w:hAnsi="微软雅黑" w:cs="宋体" w:hint="eastAsia"/>
+                <w:rFonts w:ascii="微软雅黑" w:eastAsia="微软雅黑" w:hAnsi="微软雅黑" w:cs="宋体"/>
                 <w:color w:val="000000"/>
                 <w:lang w:val="en-US" w:eastAsia="zh-CN"/>
               </w:rPr>
@@ -3420,7 +3853,7 @@
             <w:pPr>
               <w:spacing w:before="90" w:after="90"/>
               <w:rPr>
-                <w:rFonts w:ascii="微软雅黑" w:eastAsia="微软雅黑" w:hAnsi="微软雅黑" w:cs="宋体" w:hint="eastAsia"/>
+                <w:rFonts w:ascii="微软雅黑" w:eastAsia="微软雅黑" w:hAnsi="微软雅黑" w:cs="宋体"/>
                 <w:color w:val="000000"/>
                 <w:lang w:val="en-US" w:eastAsia="zh-CN"/>
               </w:rPr>
@@ -3451,7 +3884,7 @@
             <w:pPr>
               <w:spacing w:before="90" w:after="90"/>
               <w:rPr>
-                <w:rFonts w:ascii="微软雅黑" w:eastAsia="微软雅黑" w:hAnsi="微软雅黑" w:cs="宋体" w:hint="eastAsia"/>
+                <w:rFonts w:ascii="微软雅黑" w:eastAsia="微软雅黑" w:hAnsi="微软雅黑" w:cs="宋体"/>
                 <w:color w:val="000000"/>
                 <w:lang w:val="en-US" w:eastAsia="zh-CN"/>
               </w:rPr>
@@ -3482,7 +3915,7 @@
             <w:pPr>
               <w:spacing w:before="90" w:after="90"/>
               <w:rPr>
-                <w:rFonts w:ascii="微软雅黑" w:eastAsia="微软雅黑" w:hAnsi="微软雅黑" w:cs="宋体" w:hint="eastAsia"/>
+                <w:rFonts w:ascii="微软雅黑" w:eastAsia="微软雅黑" w:hAnsi="微软雅黑" w:cs="宋体"/>
                 <w:color w:val="000000"/>
                 <w:lang w:val="en-US" w:eastAsia="zh-CN"/>
               </w:rPr>
@@ -3513,7 +3946,7 @@
             <w:pPr>
               <w:spacing w:before="90" w:after="90"/>
               <w:rPr>
-                <w:rFonts w:ascii="微软雅黑" w:eastAsia="微软雅黑" w:hAnsi="微软雅黑" w:cs="宋体" w:hint="eastAsia"/>
+                <w:rFonts w:ascii="微软雅黑" w:eastAsia="微软雅黑" w:hAnsi="微软雅黑" w:cs="宋体"/>
                 <w:color w:val="000000"/>
                 <w:lang w:val="en-US" w:eastAsia="zh-CN"/>
               </w:rPr>
@@ -3534,7 +3967,6 @@
       <w:pPr>
         <w:pStyle w:val="Compact"/>
         <w:rPr>
-          <w:rFonts w:hint="eastAsia"/>
           <w:lang w:eastAsia="zh-CN"/>
         </w:rPr>
       </w:pPr>
@@ -3976,6 +4408,13 @@
     <w:lsdException w:name="Placeholder Text" w:semiHidden="1"/>
     <w:lsdException w:name="Light Shading"/>
     <w:lsdException w:name="Light List"/>
+    <w:lsdException w:name="Light Grid"/>
+    <w:lsdException w:name="Medium Shading 1"/>
+    <w:lsdException w:name="Medium Shading 2"/>
+    <w:lsdException w:name="Medium List 1"/>
+    <w:lsdException w:name="Medium List 2"/>
+    <w:lsdException w:name="Medium Grid 1"/>
+    <w:lsdException w:name="Medium Grid 2"/>
     <w:lsdException w:name="Medium Grid 3"/>
     <w:lsdException w:name="Dark List"/>
     <w:lsdException w:name="Colorful Shading"/>
@@ -4908,6 +5347,66 @@
     <w:basedOn w:val="a1"/>
     <w:link w:val="a0"/>
     <w:rsid w:val="00F24D1E"/>
+  </w:style>
+  <w:style w:type="paragraph" w:styleId="af">
+    <w:name w:val="header"/>
+    <w:basedOn w:val="a"/>
+    <w:link w:val="af0"/>
+    <w:unhideWhenUsed/>
+    <w:rsid w:val="001066EF"/>
+    <w:pPr>
+      <w:pBdr>
+        <w:bottom w:val="single" w:sz="6" w:space="1" w:color="auto"/>
+      </w:pBdr>
+      <w:tabs>
+        <w:tab w:val="center" w:pos="4153"/>
+        <w:tab w:val="right" w:pos="8306"/>
+      </w:tabs>
+      <w:snapToGrid w:val="0"/>
+      <w:jc w:val="center"/>
+    </w:pPr>
+    <w:rPr>
+      <w:sz w:val="18"/>
+      <w:szCs w:val="18"/>
+    </w:rPr>
+  </w:style>
+  <w:style w:type="character" w:customStyle="1" w:styleId="af0">
+    <w:name w:val="页眉 字符"/>
+    <w:basedOn w:val="a1"/>
+    <w:link w:val="af"/>
+    <w:rsid w:val="001066EF"/>
+    <w:rPr>
+      <w:sz w:val="18"/>
+      <w:szCs w:val="18"/>
+    </w:rPr>
+  </w:style>
+  <w:style w:type="paragraph" w:styleId="af1">
+    <w:name w:val="footer"/>
+    <w:basedOn w:val="a"/>
+    <w:link w:val="af2"/>
+    <w:unhideWhenUsed/>
+    <w:rsid w:val="001066EF"/>
+    <w:pPr>
+      <w:tabs>
+        <w:tab w:val="center" w:pos="4153"/>
+        <w:tab w:val="right" w:pos="8306"/>
+      </w:tabs>
+      <w:snapToGrid w:val="0"/>
+    </w:pPr>
+    <w:rPr>
+      <w:sz w:val="18"/>
+      <w:szCs w:val="18"/>
+    </w:rPr>
+  </w:style>
+  <w:style w:type="character" w:customStyle="1" w:styleId="af2">
+    <w:name w:val="页脚 字符"/>
+    <w:basedOn w:val="a1"/>
+    <w:link w:val="af1"/>
+    <w:rsid w:val="001066EF"/>
+    <w:rPr>
+      <w:sz w:val="18"/>
+      <w:szCs w:val="18"/>
+    </w:rPr>
   </w:style>
 </w:styles>
 </file>

</xml_diff>